<commit_message>
Added links in CV
</commit_message>
<xml_diff>
--- a/assets/Sonya_helal_cv.docx
+++ b/assets/Sonya_helal_cv.docx
@@ -337,8 +337,32 @@
                 <w:sz w:val="18"/>
                 <w:szCs w:val="18"/>
               </w:rPr>
-              <w:t xml:space="preserve">        linkedin.com/in/sonyahelal</w:t>
-            </w:r>
+              <w:t xml:space="preserve">        </w:t>
+            </w:r>
+            <w:hyperlink r:id="rId11" w:history="1">
+              <w:r>
+                <w:rPr>
+                  <w:rStyle w:val="Hyperlink"/>
+                  <w:rFonts w:cs="Arial"/>
+                  <w:sz w:val="18"/>
+                  <w:szCs w:val="18"/>
+                </w:rPr>
+                <w:t>linkedin.com/in/</w:t>
+              </w:r>
+              <w:proofErr w:type="spellStart"/>
+              <w:r>
+                <w:rPr>
+                  <w:rStyle w:val="Hyperlink"/>
+                  <w:rFonts w:cs="Arial"/>
+                  <w:sz w:val="18"/>
+                  <w:szCs w:val="18"/>
+                </w:rPr>
+                <w:t>sonyahelal</w:t>
+              </w:r>
+              <w:proofErr w:type="spellEnd"/>
+            </w:hyperlink>
+            <w:bookmarkStart w:id="1" w:name="_GoBack"/>
+            <w:bookmarkEnd w:id="1"/>
             <w:r>
               <w:rPr>
                 <w:rFonts w:cs="Arial"/>
@@ -355,7 +379,45 @@
                 <w:sz w:val="18"/>
                 <w:szCs w:val="18"/>
               </w:rPr>
-              <w:t xml:space="preserve">              Portfolio                  </w:t>
+              <w:t xml:space="preserve">              </w:t>
+            </w:r>
+            <w:hyperlink r:id="rId12" w:history="1">
+              <w:r>
+                <w:rPr>
+                  <w:rStyle w:val="Hyperlink"/>
+                  <w:rFonts w:cs="Arial"/>
+                  <w:sz w:val="18"/>
+                  <w:szCs w:val="18"/>
+                </w:rPr>
+                <w:t>Port</w:t>
+              </w:r>
+              <w:r>
+                <w:rPr>
+                  <w:rStyle w:val="Hyperlink"/>
+                  <w:rFonts w:cs="Arial"/>
+                  <w:sz w:val="18"/>
+                  <w:szCs w:val="18"/>
+                </w:rPr>
+                <w:t>f</w:t>
+              </w:r>
+              <w:r>
+                <w:rPr>
+                  <w:rStyle w:val="Hyperlink"/>
+                  <w:rFonts w:cs="Arial"/>
+                  <w:sz w:val="18"/>
+                  <w:szCs w:val="18"/>
+                </w:rPr>
+                <w:t>olio</w:t>
+              </w:r>
+            </w:hyperlink>
+            <w:r>
+              <w:rPr>
+                <w:rFonts w:cs="Arial"/>
+                <w:color w:val="005E6E"/>
+                <w:sz w:val="18"/>
+                <w:szCs w:val="18"/>
+              </w:rPr>
+              <w:t xml:space="preserve">                  </w:t>
             </w:r>
           </w:p>
         </w:tc>
@@ -501,7 +563,7 @@
                                           <pic:cNvPicPr/>
                                         </pic:nvPicPr>
                                         <pic:blipFill>
-                                          <a:blip r:embed="rId11">
+                                          <a:blip r:embed="rId13">
                                             <a:extLst>
                                               <a:ext uri="{28A0092B-C50C-407E-A947-70E740481C1C}">
                                                 <a14:useLocalDpi xmlns:a14="http://schemas.microsoft.com/office/drawing/2010/main" val="0"/>
@@ -608,7 +670,7 @@
                                     <pic:cNvPicPr/>
                                   </pic:nvPicPr>
                                   <pic:blipFill>
-                                    <a:blip r:embed="rId12">
+                                    <a:blip r:embed="rId14">
                                       <a:extLst>
                                         <a:ext uri="{28A0092B-C50C-407E-A947-70E740481C1C}">
                                           <a14:useLocalDpi xmlns:a14="http://schemas.microsoft.com/office/drawing/2010/main" val="0"/>
@@ -751,7 +813,7 @@
               </wp:anchor>
             </w:drawing>
           </mc:Choice>
-          <mc:Fallback xmlns:cx2="http://schemas.microsoft.com/office/drawing/2015/10/21/chartex" xmlns:cx3="http://schemas.microsoft.com/office/drawing/2016/5/9/chartex" xmlns:cx4="http://schemas.microsoft.com/office/drawing/2016/5/10/chartex" xmlns:cx5="http://schemas.microsoft.com/office/drawing/2016/5/11/chartex" xmlns:cx6="http://schemas.microsoft.com/office/drawing/2016/5/12/chartex" xmlns:cx7="http://schemas.microsoft.com/office/drawing/2016/5/13/chartex" xmlns:cx8="http://schemas.microsoft.com/office/drawing/2016/5/14/chartex" xmlns:aink="http://schemas.microsoft.com/office/drawing/2016/ink" xmlns:am3d="http://schemas.microsoft.com/office/drawing/2017/model3d" xmlns:w16cid="http://schemas.microsoft.com/office/word/2016/wordml/cid">
+          <mc:Fallback xmlns:w16cid="http://schemas.microsoft.com/office/word/2016/wordml/cid" xmlns:am3d="http://schemas.microsoft.com/office/drawing/2017/model3d" xmlns:aink="http://schemas.microsoft.com/office/drawing/2016/ink" xmlns:cx8="http://schemas.microsoft.com/office/drawing/2016/5/14/chartex" xmlns:cx7="http://schemas.microsoft.com/office/drawing/2016/5/13/chartex" xmlns:cx6="http://schemas.microsoft.com/office/drawing/2016/5/12/chartex" xmlns:cx5="http://schemas.microsoft.com/office/drawing/2016/5/11/chartex" xmlns:cx4="http://schemas.microsoft.com/office/drawing/2016/5/10/chartex" xmlns:cx3="http://schemas.microsoft.com/office/drawing/2016/5/9/chartex" xmlns:cx2="http://schemas.microsoft.com/office/drawing/2015/10/21/chartex">
             <w:pict>
               <v:rect w14:anchorId="25D57380" id="Rektangel 2" o:spid="_x0000_s1026" style="position:absolute;margin-left:-1in;margin-top:20pt;width:260.9pt;height:33.65pt;z-index:251660288;visibility:visible;mso-wrap-style:square;mso-width-percent:0;mso-wrap-distance-left:9pt;mso-wrap-distance-top:0;mso-wrap-distance-right:9pt;mso-wrap-distance-bottom:0;mso-position-horizontal:absolute;mso-position-horizontal-relative:text;mso-position-vertical:absolute;mso-position-vertical-relative:text;mso-width-percent:0;mso-width-relative:margin;v-text-anchor:middle" o:gfxdata="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" fillcolor="white [3212]" stroked="f"/>
             </w:pict>
@@ -831,7 +893,7 @@
               </wp:anchor>
             </w:drawing>
           </mc:Choice>
-          <mc:Fallback xmlns:cx2="http://schemas.microsoft.com/office/drawing/2015/10/21/chartex" xmlns:cx3="http://schemas.microsoft.com/office/drawing/2016/5/9/chartex" xmlns:cx4="http://schemas.microsoft.com/office/drawing/2016/5/10/chartex" xmlns:cx5="http://schemas.microsoft.com/office/drawing/2016/5/11/chartex" xmlns:cx6="http://schemas.microsoft.com/office/drawing/2016/5/12/chartex" xmlns:cx7="http://schemas.microsoft.com/office/drawing/2016/5/13/chartex" xmlns:cx8="http://schemas.microsoft.com/office/drawing/2016/5/14/chartex" xmlns:aink="http://schemas.microsoft.com/office/drawing/2016/ink" xmlns:am3d="http://schemas.microsoft.com/office/drawing/2017/model3d" xmlns:w16cid="http://schemas.microsoft.com/office/word/2016/wordml/cid">
+          <mc:Fallback xmlns:w16cid="http://schemas.microsoft.com/office/word/2016/wordml/cid" xmlns:am3d="http://schemas.microsoft.com/office/drawing/2017/model3d" xmlns:aink="http://schemas.microsoft.com/office/drawing/2016/ink" xmlns:cx8="http://schemas.microsoft.com/office/drawing/2016/5/14/chartex" xmlns:cx7="http://schemas.microsoft.com/office/drawing/2016/5/13/chartex" xmlns:cx6="http://schemas.microsoft.com/office/drawing/2016/5/12/chartex" xmlns:cx5="http://schemas.microsoft.com/office/drawing/2016/5/11/chartex" xmlns:cx4="http://schemas.microsoft.com/office/drawing/2016/5/10/chartex" xmlns:cx3="http://schemas.microsoft.com/office/drawing/2016/5/9/chartex" xmlns:cx2="http://schemas.microsoft.com/office/drawing/2015/10/21/chartex">
             <w:pict>
               <v:rect w14:anchorId="59126877" id="Rektangel 3" o:spid="_x0000_s1026" style="position:absolute;margin-left:286.9pt;margin-top:.85pt;width:260.9pt;height:33.65pt;z-index:251662336;visibility:visible;mso-wrap-style:square;mso-wrap-distance-left:9pt;mso-wrap-distance-top:0;mso-wrap-distance-right:9pt;mso-wrap-distance-bottom:0;mso-position-horizontal:absolute;mso-position-horizontal-relative:text;mso-position-vertical:absolute;mso-position-vertical-relative:text;v-text-anchor:middle" o:gfxdata="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" fillcolor="white [3212]" stroked="f"/>
             </w:pict>
@@ -901,10 +963,10 @@
                     <pic:cNvPicPr/>
                   </pic:nvPicPr>
                   <pic:blipFill>
-                    <a:blip r:embed="rId13">
+                    <a:blip r:embed="rId15">
                       <a:extLst>
                         <a:ext uri="{96DAC541-7B7A-43D3-8B79-37D633B846F1}">
-                          <asvg:svgBlip xmlns="" xmlns:cx2="http://schemas.microsoft.com/office/drawing/2015/10/21/chartex" xmlns:cx3="http://schemas.microsoft.com/office/drawing/2016/5/9/chartex" xmlns:cx4="http://schemas.microsoft.com/office/drawing/2016/5/10/chartex" xmlns:cx5="http://schemas.microsoft.com/office/drawing/2016/5/11/chartex" xmlns:cx6="http://schemas.microsoft.com/office/drawing/2016/5/12/chartex" xmlns:cx7="http://schemas.microsoft.com/office/drawing/2016/5/13/chartex" xmlns:cx8="http://schemas.microsoft.com/office/drawing/2016/5/14/chartex" xmlns:aink="http://schemas.microsoft.com/office/drawing/2016/ink" xmlns:am3d="http://schemas.microsoft.com/office/drawing/2017/model3d" xmlns:o="urn:schemas-microsoft-com:office:office" xmlns:v="urn:schemas-microsoft-com:vml" xmlns:w10="urn:schemas-microsoft-com:office:word" xmlns:w="http://schemas.openxmlformats.org/wordprocessingml/2006/main" xmlns:w16cid="http://schemas.microsoft.com/office/word/2016/wordml/cid" xmlns:asvg="http://schemas.microsoft.com/office/drawing/2016/SVG/main" r:embed="rId14"/>
+                          <asvg:svgBlip xmlns:asvg="http://schemas.microsoft.com/office/drawing/2016/SVG/main" xmlns:w16cid="http://schemas.microsoft.com/office/word/2016/wordml/cid" xmlns:w="http://schemas.openxmlformats.org/wordprocessingml/2006/main" xmlns:w10="urn:schemas-microsoft-com:office:word" xmlns:v="urn:schemas-microsoft-com:vml" xmlns:o="urn:schemas-microsoft-com:office:office" xmlns:am3d="http://schemas.microsoft.com/office/drawing/2017/model3d" xmlns:aink="http://schemas.microsoft.com/office/drawing/2016/ink" xmlns:cx8="http://schemas.microsoft.com/office/drawing/2016/5/14/chartex" xmlns:cx7="http://schemas.microsoft.com/office/drawing/2016/5/13/chartex" xmlns:cx6="http://schemas.microsoft.com/office/drawing/2016/5/12/chartex" xmlns:cx5="http://schemas.microsoft.com/office/drawing/2016/5/11/chartex" xmlns:cx4="http://schemas.microsoft.com/office/drawing/2016/5/10/chartex" xmlns:cx3="http://schemas.microsoft.com/office/drawing/2016/5/9/chartex" xmlns:cx2="http://schemas.microsoft.com/office/drawing/2015/10/21/chartex" xmlns="" r:embed="rId16"/>
                         </a:ext>
                       </a:extLst>
                     </a:blip>
@@ -2080,10 +2142,10 @@
                     <pic:cNvPicPr/>
                   </pic:nvPicPr>
                   <pic:blipFill>
-                    <a:blip r:embed="rId15">
+                    <a:blip r:embed="rId17">
                       <a:extLst>
                         <a:ext uri="{96DAC541-7B7A-43D3-8B79-37D633B846F1}">
-                          <asvg:svgBlip xmlns:asvg="http://schemas.microsoft.com/office/drawing/2016/SVG/main" xmlns:w16cid="http://schemas.microsoft.com/office/word/2016/wordml/cid" xmlns:w="http://schemas.openxmlformats.org/wordprocessingml/2006/main" xmlns:w10="urn:schemas-microsoft-com:office:word" xmlns:v="urn:schemas-microsoft-com:vml" xmlns:o="urn:schemas-microsoft-com:office:office" xmlns:am3d="http://schemas.microsoft.com/office/drawing/2017/model3d" xmlns:aink="http://schemas.microsoft.com/office/drawing/2016/ink" xmlns:cx8="http://schemas.microsoft.com/office/drawing/2016/5/14/chartex" xmlns:cx7="http://schemas.microsoft.com/office/drawing/2016/5/13/chartex" xmlns:cx6="http://schemas.microsoft.com/office/drawing/2016/5/12/chartex" xmlns:cx5="http://schemas.microsoft.com/office/drawing/2016/5/11/chartex" xmlns:cx4="http://schemas.microsoft.com/office/drawing/2016/5/10/chartex" xmlns:cx3="http://schemas.microsoft.com/office/drawing/2016/5/9/chartex" xmlns:cx2="http://schemas.microsoft.com/office/drawing/2015/10/21/chartex" xmlns="" r:embed="rId16"/>
+                          <asvg:svgBlip xmlns="" xmlns:cx2="http://schemas.microsoft.com/office/drawing/2015/10/21/chartex" xmlns:cx3="http://schemas.microsoft.com/office/drawing/2016/5/9/chartex" xmlns:cx4="http://schemas.microsoft.com/office/drawing/2016/5/10/chartex" xmlns:cx5="http://schemas.microsoft.com/office/drawing/2016/5/11/chartex" xmlns:cx6="http://schemas.microsoft.com/office/drawing/2016/5/12/chartex" xmlns:cx7="http://schemas.microsoft.com/office/drawing/2016/5/13/chartex" xmlns:cx8="http://schemas.microsoft.com/office/drawing/2016/5/14/chartex" xmlns:aink="http://schemas.microsoft.com/office/drawing/2016/ink" xmlns:am3d="http://schemas.microsoft.com/office/drawing/2017/model3d" xmlns:o="urn:schemas-microsoft-com:office:office" xmlns:v="urn:schemas-microsoft-com:vml" xmlns:w10="urn:schemas-microsoft-com:office:word" xmlns:w="http://schemas.openxmlformats.org/wordprocessingml/2006/main" xmlns:w16cid="http://schemas.microsoft.com/office/word/2016/wordml/cid" xmlns:asvg="http://schemas.microsoft.com/office/drawing/2016/SVG/main" r:embed="rId18"/>
                         </a:ext>
                       </a:extLst>
                     </a:blip>
@@ -2467,10 +2529,10 @@
                     <pic:cNvPicPr/>
                   </pic:nvPicPr>
                   <pic:blipFill>
-                    <a:blip r:embed="rId17">
+                    <a:blip r:embed="rId19">
                       <a:extLst>
                         <a:ext uri="{96DAC541-7B7A-43D3-8B79-37D633B846F1}">
-                          <asvg:svgBlip xmlns:asvg="http://schemas.microsoft.com/office/drawing/2016/SVG/main" xmlns:w16cid="http://schemas.microsoft.com/office/word/2016/wordml/cid" xmlns:w="http://schemas.openxmlformats.org/wordprocessingml/2006/main" xmlns:w10="urn:schemas-microsoft-com:office:word" xmlns:v="urn:schemas-microsoft-com:vml" xmlns:o="urn:schemas-microsoft-com:office:office" xmlns:am3d="http://schemas.microsoft.com/office/drawing/2017/model3d" xmlns:aink="http://schemas.microsoft.com/office/drawing/2016/ink" xmlns:cx8="http://schemas.microsoft.com/office/drawing/2016/5/14/chartex" xmlns:cx7="http://schemas.microsoft.com/office/drawing/2016/5/13/chartex" xmlns:cx6="http://schemas.microsoft.com/office/drawing/2016/5/12/chartex" xmlns:cx5="http://schemas.microsoft.com/office/drawing/2016/5/11/chartex" xmlns:cx4="http://schemas.microsoft.com/office/drawing/2016/5/10/chartex" xmlns:cx3="http://schemas.microsoft.com/office/drawing/2016/5/9/chartex" xmlns:cx2="http://schemas.microsoft.com/office/drawing/2015/10/21/chartex" xmlns="" r:embed="rId18"/>
+                          <asvg:svgBlip xmlns="" xmlns:cx2="http://schemas.microsoft.com/office/drawing/2015/10/21/chartex" xmlns:cx3="http://schemas.microsoft.com/office/drawing/2016/5/9/chartex" xmlns:cx4="http://schemas.microsoft.com/office/drawing/2016/5/10/chartex" xmlns:cx5="http://schemas.microsoft.com/office/drawing/2016/5/11/chartex" xmlns:cx6="http://schemas.microsoft.com/office/drawing/2016/5/12/chartex" xmlns:cx7="http://schemas.microsoft.com/office/drawing/2016/5/13/chartex" xmlns:cx8="http://schemas.microsoft.com/office/drawing/2016/5/14/chartex" xmlns:aink="http://schemas.microsoft.com/office/drawing/2016/ink" xmlns:am3d="http://schemas.microsoft.com/office/drawing/2017/model3d" xmlns:o="urn:schemas-microsoft-com:office:office" xmlns:v="urn:schemas-microsoft-com:vml" xmlns:w10="urn:schemas-microsoft-com:office:word" xmlns:w="http://schemas.openxmlformats.org/wordprocessingml/2006/main" xmlns:w16cid="http://schemas.microsoft.com/office/word/2016/wordml/cid" xmlns:asvg="http://schemas.microsoft.com/office/drawing/2016/SVG/main" r:embed="rId20"/>
                         </a:ext>
                       </a:extLst>
                     </a:blip>
@@ -2689,10 +2751,10 @@
                     <pic:cNvPicPr/>
                   </pic:nvPicPr>
                   <pic:blipFill>
-                    <a:blip r:embed="rId19">
+                    <a:blip r:embed="rId21">
                       <a:extLst>
                         <a:ext uri="{96DAC541-7B7A-43D3-8B79-37D633B846F1}">
-                          <asvg:svgBlip xmlns:asvg="http://schemas.microsoft.com/office/drawing/2016/SVG/main" xmlns:w16cid="http://schemas.microsoft.com/office/word/2016/wordml/cid" xmlns:w="http://schemas.openxmlformats.org/wordprocessingml/2006/main" xmlns:w10="urn:schemas-microsoft-com:office:word" xmlns:v="urn:schemas-microsoft-com:vml" xmlns:o="urn:schemas-microsoft-com:office:office" xmlns:am3d="http://schemas.microsoft.com/office/drawing/2017/model3d" xmlns:aink="http://schemas.microsoft.com/office/drawing/2016/ink" xmlns:cx8="http://schemas.microsoft.com/office/drawing/2016/5/14/chartex" xmlns:cx7="http://schemas.microsoft.com/office/drawing/2016/5/13/chartex" xmlns:cx6="http://schemas.microsoft.com/office/drawing/2016/5/12/chartex" xmlns:cx5="http://schemas.microsoft.com/office/drawing/2016/5/11/chartex" xmlns:cx4="http://schemas.microsoft.com/office/drawing/2016/5/10/chartex" xmlns:cx3="http://schemas.microsoft.com/office/drawing/2016/5/9/chartex" xmlns:cx2="http://schemas.microsoft.com/office/drawing/2015/10/21/chartex" xmlns="" r:embed="rId20"/>
+                          <asvg:svgBlip xmlns="" xmlns:cx2="http://schemas.microsoft.com/office/drawing/2015/10/21/chartex" xmlns:cx3="http://schemas.microsoft.com/office/drawing/2016/5/9/chartex" xmlns:cx4="http://schemas.microsoft.com/office/drawing/2016/5/10/chartex" xmlns:cx5="http://schemas.microsoft.com/office/drawing/2016/5/11/chartex" xmlns:cx6="http://schemas.microsoft.com/office/drawing/2016/5/12/chartex" xmlns:cx7="http://schemas.microsoft.com/office/drawing/2016/5/13/chartex" xmlns:cx8="http://schemas.microsoft.com/office/drawing/2016/5/14/chartex" xmlns:aink="http://schemas.microsoft.com/office/drawing/2016/ink" xmlns:am3d="http://schemas.microsoft.com/office/drawing/2017/model3d" xmlns:o="urn:schemas-microsoft-com:office:office" xmlns:v="urn:schemas-microsoft-com:vml" xmlns:w10="urn:schemas-microsoft-com:office:word" xmlns:w="http://schemas.openxmlformats.org/wordprocessingml/2006/main" xmlns:w16cid="http://schemas.microsoft.com/office/word/2016/wordml/cid" xmlns:asvg="http://schemas.microsoft.com/office/drawing/2016/SVG/main" r:embed="rId22"/>
                         </a:ext>
                       </a:extLst>
                     </a:blip>
@@ -2852,10 +2914,10 @@
                     <pic:cNvPicPr/>
                   </pic:nvPicPr>
                   <pic:blipFill>
-                    <a:blip r:embed="rId21">
+                    <a:blip r:embed="rId23">
                       <a:extLst>
                         <a:ext uri="{96DAC541-7B7A-43D3-8B79-37D633B846F1}">
-                          <asvg:svgBlip xmlns:asvg="http://schemas.microsoft.com/office/drawing/2016/SVG/main" xmlns:w16cid="http://schemas.microsoft.com/office/word/2016/wordml/cid" xmlns:w="http://schemas.openxmlformats.org/wordprocessingml/2006/main" xmlns:w10="urn:schemas-microsoft-com:office:word" xmlns:v="urn:schemas-microsoft-com:vml" xmlns:o="urn:schemas-microsoft-com:office:office" xmlns:am3d="http://schemas.microsoft.com/office/drawing/2017/model3d" xmlns:aink="http://schemas.microsoft.com/office/drawing/2016/ink" xmlns:cx8="http://schemas.microsoft.com/office/drawing/2016/5/14/chartex" xmlns:cx7="http://schemas.microsoft.com/office/drawing/2016/5/13/chartex" xmlns:cx6="http://schemas.microsoft.com/office/drawing/2016/5/12/chartex" xmlns:cx5="http://schemas.microsoft.com/office/drawing/2016/5/11/chartex" xmlns:cx4="http://schemas.microsoft.com/office/drawing/2016/5/10/chartex" xmlns:cx3="http://schemas.microsoft.com/office/drawing/2016/5/9/chartex" xmlns:cx2="http://schemas.microsoft.com/office/drawing/2015/10/21/chartex" xmlns="" r:embed="rId22"/>
+                          <asvg:svgBlip xmlns="" xmlns:cx2="http://schemas.microsoft.com/office/drawing/2015/10/21/chartex" xmlns:cx3="http://schemas.microsoft.com/office/drawing/2016/5/9/chartex" xmlns:cx4="http://schemas.microsoft.com/office/drawing/2016/5/10/chartex" xmlns:cx5="http://schemas.microsoft.com/office/drawing/2016/5/11/chartex" xmlns:cx6="http://schemas.microsoft.com/office/drawing/2016/5/12/chartex" xmlns:cx7="http://schemas.microsoft.com/office/drawing/2016/5/13/chartex" xmlns:cx8="http://schemas.microsoft.com/office/drawing/2016/5/14/chartex" xmlns:aink="http://schemas.microsoft.com/office/drawing/2016/ink" xmlns:am3d="http://schemas.microsoft.com/office/drawing/2017/model3d" xmlns:o="urn:schemas-microsoft-com:office:office" xmlns:v="urn:schemas-microsoft-com:vml" xmlns:w10="urn:schemas-microsoft-com:office:word" xmlns:w="http://schemas.openxmlformats.org/wordprocessingml/2006/main" xmlns:w16cid="http://schemas.microsoft.com/office/word/2016/wordml/cid" xmlns:asvg="http://schemas.microsoft.com/office/drawing/2016/SVG/main" r:embed="rId24"/>
                         </a:ext>
                       </a:extLst>
                     </a:blip>
@@ -2974,8 +3036,6 @@
             <w:r>
               <w:t xml:space="preserve"> Taught bachelor students during PhD (Big Data, lectures &amp; exercises)</w:t>
             </w:r>
-            <w:bookmarkStart w:id="1" w:name="_GoBack"/>
-            <w:bookmarkEnd w:id="1"/>
           </w:p>
           <w:p>
             <w:pPr>
@@ -3063,8 +3123,8 @@
       </w:pPr>
     </w:p>
     <w:sectPr>
-      <w:footerReference w:type="default" r:id="rId23"/>
-      <w:headerReference w:type="first" r:id="rId24"/>
+      <w:footerReference w:type="default" r:id="rId25"/>
+      <w:headerReference w:type="first" r:id="rId26"/>
       <w:type w:val="continuous"/>
       <w:pgSz w:w="12240" w:h="15840" w:code="1"/>
       <w:pgMar w:top="950" w:right="1440" w:bottom="1080" w:left="1440" w:header="576" w:footer="720" w:gutter="0"/>
@@ -3205,7 +3265,7 @@
             </wp:anchor>
           </w:drawing>
         </mc:Choice>
-        <mc:Fallback xmlns:cx2="http://schemas.microsoft.com/office/drawing/2015/10/21/chartex" xmlns:cx3="http://schemas.microsoft.com/office/drawing/2016/5/9/chartex" xmlns:cx4="http://schemas.microsoft.com/office/drawing/2016/5/10/chartex" xmlns:cx5="http://schemas.microsoft.com/office/drawing/2016/5/11/chartex" xmlns:cx6="http://schemas.microsoft.com/office/drawing/2016/5/12/chartex" xmlns:cx7="http://schemas.microsoft.com/office/drawing/2016/5/13/chartex" xmlns:cx8="http://schemas.microsoft.com/office/drawing/2016/5/14/chartex" xmlns:aink="http://schemas.microsoft.com/office/drawing/2016/ink" xmlns:am3d="http://schemas.microsoft.com/office/drawing/2017/model3d" xmlns:w16cid="http://schemas.microsoft.com/office/word/2016/wordml/cid">
+        <mc:Fallback xmlns:w16cid="http://schemas.microsoft.com/office/word/2016/wordml/cid" xmlns:am3d="http://schemas.microsoft.com/office/drawing/2017/model3d" xmlns:aink="http://schemas.microsoft.com/office/drawing/2016/ink" xmlns:cx8="http://schemas.microsoft.com/office/drawing/2016/5/14/chartex" xmlns:cx7="http://schemas.microsoft.com/office/drawing/2016/5/13/chartex" xmlns:cx6="http://schemas.microsoft.com/office/drawing/2016/5/12/chartex" xmlns:cx5="http://schemas.microsoft.com/office/drawing/2016/5/11/chartex" xmlns:cx4="http://schemas.microsoft.com/office/drawing/2016/5/10/chartex" xmlns:cx3="http://schemas.microsoft.com/office/drawing/2016/5/9/chartex" xmlns:cx2="http://schemas.microsoft.com/office/drawing/2015/10/21/chartex">
           <w:pict>
             <v:line w14:anchorId="64F6358D" id="Straight Connector 5" o:spid="_x0000_s1026" alt="Header dividing line" style="position:absolute;z-index:-251657216;visibility:visible;mso-wrap-style:square;mso-width-percent:1000;mso-top-percent:173;mso-wrap-distance-left:9pt;mso-wrap-distance-top:0;mso-wrap-distance-right:9pt;mso-wrap-distance-bottom:0;mso-position-horizontal:center;mso-position-horizontal-relative:page;mso-position-vertical-relative:page;mso-width-percent:1000;mso-top-percent:173;mso-width-relative:page" from="0,0" to="612pt,0" o:gfxdata="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" strokecolor="#5a5a5a [2109]">
               <w10:wrap anchorx="page" anchory="page"/>
@@ -5094,6 +5154,18 @@
       <w:u w:val="single"/>
     </w:rPr>
   </w:style>
+  <w:style w:type="character" w:styleId="FollowedHyperlink">
+    <w:name w:val="FollowedHyperlink"/>
+    <w:basedOn w:val="DefaultParagraphFont"/>
+    <w:uiPriority w:val="99"/>
+    <w:semiHidden/>
+    <w:unhideWhenUsed/>
+    <w:rsid w:val="00B675B0"/>
+    <w:rPr>
+      <w:color w:val="800080" w:themeColor="followedHyperlink"/>
+      <w:u w:val="single"/>
+    </w:rPr>
+  </w:style>
 </w:styles>
 </file>
 
@@ -5292,6 +5364,7 @@
     <w:rsid w:val="00213BB7"/>
     <w:rsid w:val="00267CA7"/>
     <w:rsid w:val="00440096"/>
+    <w:rsid w:val="006A202B"/>
     <w:rsid w:val="006F76FB"/>
     <w:rsid w:val="00902802"/>
     <w:rsid w:val="00CB4690"/>

</xml_diff>